<commit_message>
update testcase cua Huong
</commit_message>
<xml_diff>
--- a/Test plan 1.docx
+++ b/Test plan 1.docx
@@ -1625,6 +1625,909 @@
           <w:szCs w:val="28"/>
         </w:rPr>
         <w:t>Nhấn "Cập nhật" khi chọn nhân viên và email trùng.</w:t>
+      </w:r>
+    </w:p>
+    <w:p>
+      <w:pPr>
+        <w:spacing w:after="0"/>
+        <w:rPr>
+          <w:rFonts w:ascii="Times New Roman" w:hAnsi="Times New Roman" w:cs="Times New Roman"/>
+          <w:sz w:val="28"/>
+          <w:szCs w:val="28"/>
+        </w:rPr>
+      </w:pPr>
+      <w:r>
+        <w:rPr>
+          <w:rFonts w:ascii="Times New Roman" w:hAnsi="Times New Roman" w:cs="Times New Roman"/>
+          <w:sz w:val="28"/>
+          <w:szCs w:val="28"/>
+        </w:rPr>
+        <w:t>Tóm tắt thử:</w:t>
+      </w:r>
+    </w:p>
+    <w:p>
+      <w:pPr>
+        <w:spacing w:after="0"/>
+        <w:rPr>
+          <w:rFonts w:ascii="Times New Roman" w:hAnsi="Times New Roman" w:cs="Times New Roman"/>
+          <w:b/>
+          <w:bCs/>
+          <w:sz w:val="28"/>
+          <w:szCs w:val="28"/>
+        </w:rPr>
+      </w:pPr>
+      <w:r>
+        <w:rPr>
+          <w:rFonts w:ascii="Times New Roman" w:hAnsi="Times New Roman" w:cs="Times New Roman"/>
+          <w:b/>
+          <w:bCs/>
+          <w:sz w:val="28"/>
+          <w:szCs w:val="28"/>
+        </w:rPr>
+        <w:t>Trang danh sách thiết bị</w:t>
+      </w:r>
+    </w:p>
+    <w:p>
+      <w:pPr>
+        <w:numPr>
+          <w:ilvl w:val="0"/>
+          <w:numId w:val="5"/>
+        </w:numPr>
+        <w:spacing w:after="0"/>
+        <w:rPr>
+          <w:rFonts w:ascii="Times New Roman" w:hAnsi="Times New Roman" w:cs="Times New Roman"/>
+          <w:sz w:val="28"/>
+          <w:szCs w:val="28"/>
+        </w:rPr>
+      </w:pPr>
+      <w:r>
+        <w:rPr>
+          <w:rFonts w:ascii="Times New Roman" w:hAnsi="Times New Roman" w:cs="Times New Roman"/>
+          <w:b/>
+          <w:bCs/>
+          <w:sz w:val="28"/>
+          <w:szCs w:val="28"/>
+        </w:rPr>
+        <w:t>Kiểm tra nhập liệu</w:t>
+      </w:r>
+      <w:r>
+        <w:rPr>
+          <w:rFonts w:ascii="Times New Roman" w:hAnsi="Times New Roman" w:cs="Times New Roman"/>
+          <w:sz w:val="28"/>
+          <w:szCs w:val="28"/>
+        </w:rPr>
+        <w:t>:</w:t>
+      </w:r>
+    </w:p>
+    <w:p>
+      <w:pPr>
+        <w:numPr>
+          <w:ilvl w:val="1"/>
+          <w:numId w:val="5"/>
+        </w:numPr>
+        <w:spacing w:after="0"/>
+        <w:rPr>
+          <w:rFonts w:ascii="Times New Roman" w:hAnsi="Times New Roman" w:cs="Times New Roman"/>
+          <w:sz w:val="28"/>
+          <w:szCs w:val="28"/>
+        </w:rPr>
+      </w:pPr>
+      <w:r>
+        <w:rPr>
+          <w:rFonts w:ascii="Times New Roman" w:hAnsi="Times New Roman" w:cs="Times New Roman"/>
+          <w:sz w:val="28"/>
+          <w:szCs w:val="28"/>
+        </w:rPr>
+        <w:t>Mã thiết bị: Hợp lệ, rỗng, ký tự đặc biệt, trùng.</w:t>
+      </w:r>
+    </w:p>
+    <w:p>
+      <w:pPr>
+        <w:numPr>
+          <w:ilvl w:val="1"/>
+          <w:numId w:val="5"/>
+        </w:numPr>
+        <w:spacing w:after="0"/>
+        <w:rPr>
+          <w:rFonts w:ascii="Times New Roman" w:hAnsi="Times New Roman" w:cs="Times New Roman"/>
+          <w:sz w:val="28"/>
+          <w:szCs w:val="28"/>
+        </w:rPr>
+      </w:pPr>
+      <w:r>
+        <w:rPr>
+          <w:rFonts w:ascii="Times New Roman" w:hAnsi="Times New Roman" w:cs="Times New Roman"/>
+          <w:sz w:val="28"/>
+          <w:szCs w:val="28"/>
+        </w:rPr>
+        <w:t>Tên thiết bị: Hợp lệ, rỗng.</w:t>
+      </w:r>
+    </w:p>
+    <w:p>
+      <w:pPr>
+        <w:numPr>
+          <w:ilvl w:val="1"/>
+          <w:numId w:val="5"/>
+        </w:numPr>
+        <w:spacing w:after="0"/>
+        <w:rPr>
+          <w:rFonts w:ascii="Times New Roman" w:hAnsi="Times New Roman" w:cs="Times New Roman"/>
+          <w:sz w:val="28"/>
+          <w:szCs w:val="28"/>
+        </w:rPr>
+      </w:pPr>
+      <w:r>
+        <w:rPr>
+          <w:rFonts w:ascii="Times New Roman" w:hAnsi="Times New Roman" w:cs="Times New Roman"/>
+          <w:sz w:val="28"/>
+          <w:szCs w:val="28"/>
+        </w:rPr>
+        <w:t>Ngày nhập: Hợp lệ, không hợp lệ.</w:t>
+      </w:r>
+    </w:p>
+    <w:p>
+      <w:pPr>
+        <w:numPr>
+          <w:ilvl w:val="1"/>
+          <w:numId w:val="5"/>
+        </w:numPr>
+        <w:spacing w:after="0"/>
+        <w:rPr>
+          <w:rFonts w:ascii="Times New Roman" w:hAnsi="Times New Roman" w:cs="Times New Roman"/>
+          <w:sz w:val="28"/>
+          <w:szCs w:val="28"/>
+        </w:rPr>
+      </w:pPr>
+      <w:r>
+        <w:rPr>
+          <w:rFonts w:ascii="Times New Roman" w:hAnsi="Times New Roman" w:cs="Times New Roman"/>
+          <w:sz w:val="28"/>
+          <w:szCs w:val="28"/>
+        </w:rPr>
+        <w:t>Ngày thanh lý: Hợp lệ, trước ngày nhập (không hợp lệ).</w:t>
+      </w:r>
+    </w:p>
+    <w:p>
+      <w:pPr>
+        <w:numPr>
+          <w:ilvl w:val="1"/>
+          <w:numId w:val="5"/>
+        </w:numPr>
+        <w:spacing w:after="0"/>
+        <w:rPr>
+          <w:rFonts w:ascii="Times New Roman" w:hAnsi="Times New Roman" w:cs="Times New Roman"/>
+          <w:sz w:val="28"/>
+          <w:szCs w:val="28"/>
+        </w:rPr>
+      </w:pPr>
+      <w:r>
+        <w:rPr>
+          <w:rFonts w:ascii="Times New Roman" w:hAnsi="Times New Roman" w:cs="Times New Roman"/>
+          <w:sz w:val="28"/>
+          <w:szCs w:val="28"/>
+        </w:rPr>
+        <w:t>Trạng thái: Hợp lệ, không hợp lệ.</w:t>
+      </w:r>
+    </w:p>
+    <w:p>
+      <w:pPr>
+        <w:numPr>
+          <w:ilvl w:val="0"/>
+          <w:numId w:val="5"/>
+        </w:numPr>
+        <w:spacing w:after="0"/>
+        <w:rPr>
+          <w:rFonts w:ascii="Times New Roman" w:hAnsi="Times New Roman" w:cs="Times New Roman"/>
+          <w:sz w:val="28"/>
+          <w:szCs w:val="28"/>
+        </w:rPr>
+      </w:pPr>
+      <w:r>
+        <w:rPr>
+          <w:rFonts w:ascii="Times New Roman" w:hAnsi="Times New Roman" w:cs="Times New Roman"/>
+          <w:b/>
+          <w:bCs/>
+          <w:sz w:val="28"/>
+          <w:szCs w:val="28"/>
+        </w:rPr>
+        <w:t>Chức năng Thêm thiết bị</w:t>
+      </w:r>
+      <w:r>
+        <w:rPr>
+          <w:rFonts w:ascii="Times New Roman" w:hAnsi="Times New Roman" w:cs="Times New Roman"/>
+          <w:sz w:val="28"/>
+          <w:szCs w:val="28"/>
+        </w:rPr>
+        <w:t>:</w:t>
+      </w:r>
+    </w:p>
+    <w:p>
+      <w:pPr>
+        <w:numPr>
+          <w:ilvl w:val="1"/>
+          <w:numId w:val="5"/>
+        </w:numPr>
+        <w:spacing w:after="0"/>
+        <w:rPr>
+          <w:rFonts w:ascii="Times New Roman" w:hAnsi="Times New Roman" w:cs="Times New Roman"/>
+          <w:sz w:val="28"/>
+          <w:szCs w:val="28"/>
+        </w:rPr>
+      </w:pPr>
+      <w:r>
+        <w:rPr>
+          <w:rFonts w:ascii="Times New Roman" w:hAnsi="Times New Roman" w:cs="Times New Roman"/>
+          <w:sz w:val="28"/>
+          <w:szCs w:val="28"/>
+        </w:rPr>
+        <w:t>Thêm khi chưa nhập dữ liệu.</w:t>
+      </w:r>
+    </w:p>
+    <w:p>
+      <w:pPr>
+        <w:numPr>
+          <w:ilvl w:val="1"/>
+          <w:numId w:val="5"/>
+        </w:numPr>
+        <w:spacing w:after="0"/>
+        <w:rPr>
+          <w:rFonts w:ascii="Times New Roman" w:hAnsi="Times New Roman" w:cs="Times New Roman"/>
+          <w:sz w:val="28"/>
+          <w:szCs w:val="28"/>
+        </w:rPr>
+      </w:pPr>
+      <w:r>
+        <w:rPr>
+          <w:rFonts w:ascii="Times New Roman" w:hAnsi="Times New Roman" w:cs="Times New Roman"/>
+          <w:sz w:val="28"/>
+          <w:szCs w:val="28"/>
+        </w:rPr>
+        <w:t>Thêm với dữ liệu hợp lệ.</w:t>
+      </w:r>
+    </w:p>
+    <w:p>
+      <w:pPr>
+        <w:numPr>
+          <w:ilvl w:val="1"/>
+          <w:numId w:val="5"/>
+        </w:numPr>
+        <w:spacing w:after="0"/>
+        <w:rPr>
+          <w:rFonts w:ascii="Times New Roman" w:hAnsi="Times New Roman" w:cs="Times New Roman"/>
+          <w:sz w:val="28"/>
+          <w:szCs w:val="28"/>
+        </w:rPr>
+      </w:pPr>
+      <w:r>
+        <w:rPr>
+          <w:rFonts w:ascii="Times New Roman" w:hAnsi="Times New Roman" w:cs="Times New Roman"/>
+          <w:sz w:val="28"/>
+          <w:szCs w:val="28"/>
+        </w:rPr>
+        <w:t>Thêm với dữ liệu trùng mã.</w:t>
+      </w:r>
+    </w:p>
+    <w:p>
+      <w:pPr>
+        <w:numPr>
+          <w:ilvl w:val="0"/>
+          <w:numId w:val="5"/>
+        </w:numPr>
+        <w:spacing w:after="0"/>
+        <w:rPr>
+          <w:rFonts w:ascii="Times New Roman" w:hAnsi="Times New Roman" w:cs="Times New Roman"/>
+          <w:sz w:val="28"/>
+          <w:szCs w:val="28"/>
+        </w:rPr>
+      </w:pPr>
+      <w:r>
+        <w:rPr>
+          <w:rFonts w:ascii="Times New Roman" w:hAnsi="Times New Roman" w:cs="Times New Roman"/>
+          <w:b/>
+          <w:bCs/>
+          <w:sz w:val="28"/>
+          <w:szCs w:val="28"/>
+        </w:rPr>
+        <w:t>Chức năng Cập nhật thiết bị</w:t>
+      </w:r>
+      <w:r>
+        <w:rPr>
+          <w:rFonts w:ascii="Times New Roman" w:hAnsi="Times New Roman" w:cs="Times New Roman"/>
+          <w:sz w:val="28"/>
+          <w:szCs w:val="28"/>
+        </w:rPr>
+        <w:t>:</w:t>
+      </w:r>
+    </w:p>
+    <w:p>
+      <w:pPr>
+        <w:numPr>
+          <w:ilvl w:val="1"/>
+          <w:numId w:val="5"/>
+        </w:numPr>
+        <w:spacing w:after="0"/>
+        <w:rPr>
+          <w:rFonts w:ascii="Times New Roman" w:hAnsi="Times New Roman" w:cs="Times New Roman"/>
+          <w:sz w:val="28"/>
+          <w:szCs w:val="28"/>
+        </w:rPr>
+      </w:pPr>
+      <w:r>
+        <w:rPr>
+          <w:rFonts w:ascii="Times New Roman" w:hAnsi="Times New Roman" w:cs="Times New Roman"/>
+          <w:sz w:val="28"/>
+          <w:szCs w:val="28"/>
+        </w:rPr>
+        <w:t>Cập nhật khi chưa chọn thiết bị.</w:t>
+      </w:r>
+    </w:p>
+    <w:p>
+      <w:pPr>
+        <w:numPr>
+          <w:ilvl w:val="1"/>
+          <w:numId w:val="5"/>
+        </w:numPr>
+        <w:spacing w:after="0"/>
+        <w:rPr>
+          <w:rFonts w:ascii="Times New Roman" w:hAnsi="Times New Roman" w:cs="Times New Roman"/>
+          <w:sz w:val="28"/>
+          <w:szCs w:val="28"/>
+        </w:rPr>
+      </w:pPr>
+      <w:r>
+        <w:rPr>
+          <w:rFonts w:ascii="Times New Roman" w:hAnsi="Times New Roman" w:cs="Times New Roman"/>
+          <w:sz w:val="28"/>
+          <w:szCs w:val="28"/>
+        </w:rPr>
+        <w:t>Cập nhật khi nhập hợp lệ.</w:t>
+      </w:r>
+    </w:p>
+    <w:p>
+      <w:pPr>
+        <w:numPr>
+          <w:ilvl w:val="1"/>
+          <w:numId w:val="5"/>
+        </w:numPr>
+        <w:spacing w:after="0"/>
+        <w:rPr>
+          <w:rFonts w:ascii="Times New Roman" w:hAnsi="Times New Roman" w:cs="Times New Roman"/>
+          <w:sz w:val="28"/>
+          <w:szCs w:val="28"/>
+        </w:rPr>
+      </w:pPr>
+      <w:r>
+        <w:rPr>
+          <w:rFonts w:ascii="Times New Roman" w:hAnsi="Times New Roman" w:cs="Times New Roman"/>
+          <w:sz w:val="28"/>
+          <w:szCs w:val="28"/>
+        </w:rPr>
+        <w:t>Cập nhật với mã thiết bị trùng.</w:t>
+      </w:r>
+    </w:p>
+    <w:p>
+      <w:pPr>
+        <w:numPr>
+          <w:ilvl w:val="1"/>
+          <w:numId w:val="5"/>
+        </w:numPr>
+        <w:spacing w:after="0"/>
+        <w:rPr>
+          <w:rFonts w:ascii="Times New Roman" w:hAnsi="Times New Roman" w:cs="Times New Roman"/>
+          <w:sz w:val="28"/>
+          <w:szCs w:val="28"/>
+        </w:rPr>
+      </w:pPr>
+      <w:r>
+        <w:rPr>
+          <w:rFonts w:ascii="Times New Roman" w:hAnsi="Times New Roman" w:cs="Times New Roman"/>
+          <w:sz w:val="28"/>
+          <w:szCs w:val="28"/>
+        </w:rPr>
+        <w:t>Cập nhật ngày thanh lý trước ngày nhập.</w:t>
+      </w:r>
+    </w:p>
+    <w:p>
+      <w:pPr>
+        <w:numPr>
+          <w:ilvl w:val="1"/>
+          <w:numId w:val="5"/>
+        </w:numPr>
+        <w:spacing w:after="0"/>
+        <w:rPr>
+          <w:rFonts w:ascii="Times New Roman" w:hAnsi="Times New Roman" w:cs="Times New Roman"/>
+          <w:sz w:val="28"/>
+          <w:szCs w:val="28"/>
+        </w:rPr>
+      </w:pPr>
+      <w:r>
+        <w:rPr>
+          <w:rFonts w:ascii="Times New Roman" w:hAnsi="Times New Roman" w:cs="Times New Roman"/>
+          <w:sz w:val="28"/>
+          <w:szCs w:val="28"/>
+        </w:rPr>
+        <w:t>Cập nhật trạng thái không hợp lệ.</w:t>
+      </w:r>
+    </w:p>
+    <w:p>
+      <w:pPr>
+        <w:numPr>
+          <w:ilvl w:val="0"/>
+          <w:numId w:val="5"/>
+        </w:numPr>
+        <w:spacing w:after="0"/>
+        <w:rPr>
+          <w:rFonts w:ascii="Times New Roman" w:hAnsi="Times New Roman" w:cs="Times New Roman"/>
+          <w:sz w:val="28"/>
+          <w:szCs w:val="28"/>
+        </w:rPr>
+      </w:pPr>
+      <w:r>
+        <w:rPr>
+          <w:rFonts w:ascii="Times New Roman" w:hAnsi="Times New Roman" w:cs="Times New Roman"/>
+          <w:b/>
+          <w:bCs/>
+          <w:sz w:val="28"/>
+          <w:szCs w:val="28"/>
+        </w:rPr>
+        <w:t>Chức năng Bảo trì/Sửa chữa</w:t>
+      </w:r>
+      <w:r>
+        <w:rPr>
+          <w:rFonts w:ascii="Times New Roman" w:hAnsi="Times New Roman" w:cs="Times New Roman"/>
+          <w:sz w:val="28"/>
+          <w:szCs w:val="28"/>
+        </w:rPr>
+        <w:t>:</w:t>
+      </w:r>
+    </w:p>
+    <w:p>
+      <w:pPr>
+        <w:numPr>
+          <w:ilvl w:val="1"/>
+          <w:numId w:val="5"/>
+        </w:numPr>
+        <w:spacing w:after="0"/>
+        <w:rPr>
+          <w:rFonts w:ascii="Times New Roman" w:hAnsi="Times New Roman" w:cs="Times New Roman"/>
+          <w:sz w:val="28"/>
+          <w:szCs w:val="28"/>
+        </w:rPr>
+      </w:pPr>
+      <w:r>
+        <w:rPr>
+          <w:rFonts w:ascii="Times New Roman" w:hAnsi="Times New Roman" w:cs="Times New Roman"/>
+          <w:sz w:val="28"/>
+          <w:szCs w:val="28"/>
+        </w:rPr>
+        <w:t>Bảo trì khi thiết bị đang hoạt động/hỏng hóc.</w:t>
+      </w:r>
+    </w:p>
+    <w:p>
+      <w:pPr>
+        <w:numPr>
+          <w:ilvl w:val="1"/>
+          <w:numId w:val="5"/>
+        </w:numPr>
+        <w:spacing w:after="0"/>
+        <w:rPr>
+          <w:rFonts w:ascii="Times New Roman" w:hAnsi="Times New Roman" w:cs="Times New Roman"/>
+          <w:sz w:val="28"/>
+          <w:szCs w:val="28"/>
+        </w:rPr>
+      </w:pPr>
+      <w:r>
+        <w:rPr>
+          <w:rFonts w:ascii="Times New Roman" w:hAnsi="Times New Roman" w:cs="Times New Roman"/>
+          <w:sz w:val="28"/>
+          <w:szCs w:val="28"/>
+        </w:rPr>
+        <w:t>Sửa chữa khi thiết bị đang hoạt động/hỏng hóc.</w:t>
+      </w:r>
+    </w:p>
+    <w:p>
+      <w:pPr>
+        <w:spacing w:after="0"/>
+        <w:rPr>
+          <w:rFonts w:ascii="Times New Roman" w:hAnsi="Times New Roman" w:cs="Times New Roman"/>
+          <w:b/>
+          <w:bCs/>
+          <w:sz w:val="28"/>
+          <w:szCs w:val="28"/>
+        </w:rPr>
+      </w:pPr>
+      <w:r>
+        <w:rPr>
+          <w:rFonts w:ascii="Times New Roman" w:hAnsi="Times New Roman" w:cs="Times New Roman"/>
+          <w:b/>
+          <w:bCs/>
+          <w:sz w:val="28"/>
+          <w:szCs w:val="28"/>
+        </w:rPr>
+        <w:t>Trang danh sách nhân viên</w:t>
+      </w:r>
+    </w:p>
+    <w:p>
+      <w:pPr>
+        <w:numPr>
+          <w:ilvl w:val="0"/>
+          <w:numId w:val="6"/>
+        </w:numPr>
+        <w:spacing w:after="0"/>
+        <w:rPr>
+          <w:rFonts w:ascii="Times New Roman" w:hAnsi="Times New Roman" w:cs="Times New Roman"/>
+          <w:sz w:val="28"/>
+          <w:szCs w:val="28"/>
+        </w:rPr>
+      </w:pPr>
+      <w:r>
+        <w:rPr>
+          <w:rFonts w:ascii="Times New Roman" w:hAnsi="Times New Roman" w:cs="Times New Roman"/>
+          <w:b/>
+          <w:bCs/>
+          <w:sz w:val="28"/>
+          <w:szCs w:val="28"/>
+        </w:rPr>
+        <w:t>Kiểm tra nhập liệu</w:t>
+      </w:r>
+      <w:r>
+        <w:rPr>
+          <w:rFonts w:ascii="Times New Roman" w:hAnsi="Times New Roman" w:cs="Times New Roman"/>
+          <w:sz w:val="28"/>
+          <w:szCs w:val="28"/>
+        </w:rPr>
+        <w:t>:</w:t>
+      </w:r>
+    </w:p>
+    <w:p>
+      <w:pPr>
+        <w:numPr>
+          <w:ilvl w:val="1"/>
+          <w:numId w:val="6"/>
+        </w:numPr>
+        <w:spacing w:after="0"/>
+        <w:rPr>
+          <w:rFonts w:ascii="Times New Roman" w:hAnsi="Times New Roman" w:cs="Times New Roman"/>
+          <w:sz w:val="28"/>
+          <w:szCs w:val="28"/>
+        </w:rPr>
+      </w:pPr>
+      <w:r>
+        <w:rPr>
+          <w:rFonts w:ascii="Times New Roman" w:hAnsi="Times New Roman" w:cs="Times New Roman"/>
+          <w:sz w:val="28"/>
+          <w:szCs w:val="28"/>
+        </w:rPr>
+        <w:t>Mã nhân viên: Hợp lệ, rỗng, ký tự đặc biệt, trùng.</w:t>
+      </w:r>
+    </w:p>
+    <w:p>
+      <w:pPr>
+        <w:numPr>
+          <w:ilvl w:val="1"/>
+          <w:numId w:val="6"/>
+        </w:numPr>
+        <w:spacing w:after="0"/>
+        <w:rPr>
+          <w:rFonts w:ascii="Times New Roman" w:hAnsi="Times New Roman" w:cs="Times New Roman"/>
+          <w:sz w:val="28"/>
+          <w:szCs w:val="28"/>
+        </w:rPr>
+      </w:pPr>
+      <w:r>
+        <w:rPr>
+          <w:rFonts w:ascii="Times New Roman" w:hAnsi="Times New Roman" w:cs="Times New Roman"/>
+          <w:sz w:val="28"/>
+          <w:szCs w:val="28"/>
+        </w:rPr>
+        <w:lastRenderedPageBreak/>
+        <w:t>Tên nhân viên: Hợp lệ, rỗng.</w:t>
+      </w:r>
+    </w:p>
+    <w:p>
+      <w:pPr>
+        <w:numPr>
+          <w:ilvl w:val="1"/>
+          <w:numId w:val="6"/>
+        </w:numPr>
+        <w:spacing w:after="0"/>
+        <w:rPr>
+          <w:rFonts w:ascii="Times New Roman" w:hAnsi="Times New Roman" w:cs="Times New Roman"/>
+          <w:sz w:val="28"/>
+          <w:szCs w:val="28"/>
+        </w:rPr>
+      </w:pPr>
+      <w:r>
+        <w:rPr>
+          <w:rFonts w:ascii="Times New Roman" w:hAnsi="Times New Roman" w:cs="Times New Roman"/>
+          <w:sz w:val="28"/>
+          <w:szCs w:val="28"/>
+        </w:rPr>
+        <w:t>Ngày sinh: Hợp lệ, không hợp lệ.</w:t>
+      </w:r>
+    </w:p>
+    <w:p>
+      <w:pPr>
+        <w:numPr>
+          <w:ilvl w:val="1"/>
+          <w:numId w:val="6"/>
+        </w:numPr>
+        <w:spacing w:after="0"/>
+        <w:rPr>
+          <w:rFonts w:ascii="Times New Roman" w:hAnsi="Times New Roman" w:cs="Times New Roman"/>
+          <w:sz w:val="28"/>
+          <w:szCs w:val="28"/>
+        </w:rPr>
+      </w:pPr>
+      <w:r>
+        <w:rPr>
+          <w:rFonts w:ascii="Times New Roman" w:hAnsi="Times New Roman" w:cs="Times New Roman"/>
+          <w:sz w:val="28"/>
+          <w:szCs w:val="28"/>
+        </w:rPr>
+        <w:t>CCCD: 12 số hợp lệ, không đủ hoặc quá số lượng, trùng.</w:t>
+      </w:r>
+    </w:p>
+    <w:p>
+      <w:pPr>
+        <w:numPr>
+          <w:ilvl w:val="1"/>
+          <w:numId w:val="6"/>
+        </w:numPr>
+        <w:spacing w:after="0"/>
+        <w:rPr>
+          <w:rFonts w:ascii="Times New Roman" w:hAnsi="Times New Roman" w:cs="Times New Roman"/>
+          <w:sz w:val="28"/>
+          <w:szCs w:val="28"/>
+        </w:rPr>
+      </w:pPr>
+      <w:r>
+        <w:rPr>
+          <w:rFonts w:ascii="Times New Roman" w:hAnsi="Times New Roman" w:cs="Times New Roman"/>
+          <w:sz w:val="28"/>
+          <w:szCs w:val="28"/>
+        </w:rPr>
+        <w:t>Số điện thoại: Hợp lệ, không hợp lệ, trùng.</w:t>
+      </w:r>
+    </w:p>
+    <w:p>
+      <w:pPr>
+        <w:numPr>
+          <w:ilvl w:val="1"/>
+          <w:numId w:val="6"/>
+        </w:numPr>
+        <w:spacing w:after="0"/>
+        <w:rPr>
+          <w:rFonts w:ascii="Times New Roman" w:hAnsi="Times New Roman" w:cs="Times New Roman"/>
+          <w:sz w:val="28"/>
+          <w:szCs w:val="28"/>
+        </w:rPr>
+      </w:pPr>
+      <w:r>
+        <w:rPr>
+          <w:rFonts w:ascii="Times New Roman" w:hAnsi="Times New Roman" w:cs="Times New Roman"/>
+          <w:sz w:val="28"/>
+          <w:szCs w:val="28"/>
+        </w:rPr>
+        <w:t>Email: Hợp lệ, trùng.</w:t>
+      </w:r>
+    </w:p>
+    <w:p>
+      <w:pPr>
+        <w:numPr>
+          <w:ilvl w:val="1"/>
+          <w:numId w:val="6"/>
+        </w:numPr>
+        <w:spacing w:after="0"/>
+        <w:rPr>
+          <w:rFonts w:ascii="Times New Roman" w:hAnsi="Times New Roman" w:cs="Times New Roman"/>
+          <w:sz w:val="28"/>
+          <w:szCs w:val="28"/>
+        </w:rPr>
+      </w:pPr>
+      <w:r>
+        <w:rPr>
+          <w:rFonts w:ascii="Times New Roman" w:hAnsi="Times New Roman" w:cs="Times New Roman"/>
+          <w:sz w:val="28"/>
+          <w:szCs w:val="28"/>
+        </w:rPr>
+        <w:t>Địa chỉ: Hợp lệ, rỗng.</w:t>
+      </w:r>
+    </w:p>
+    <w:p>
+      <w:pPr>
+        <w:numPr>
+          <w:ilvl w:val="0"/>
+          <w:numId w:val="6"/>
+        </w:numPr>
+        <w:spacing w:after="0"/>
+        <w:rPr>
+          <w:rFonts w:ascii="Times New Roman" w:hAnsi="Times New Roman" w:cs="Times New Roman"/>
+          <w:sz w:val="28"/>
+          <w:szCs w:val="28"/>
+        </w:rPr>
+      </w:pPr>
+      <w:r>
+        <w:rPr>
+          <w:rFonts w:ascii="Times New Roman" w:hAnsi="Times New Roman" w:cs="Times New Roman"/>
+          <w:b/>
+          <w:bCs/>
+          <w:sz w:val="28"/>
+          <w:szCs w:val="28"/>
+        </w:rPr>
+        <w:t>Chức năng Thêm nhân viên</w:t>
+      </w:r>
+      <w:r>
+        <w:rPr>
+          <w:rFonts w:ascii="Times New Roman" w:hAnsi="Times New Roman" w:cs="Times New Roman"/>
+          <w:sz w:val="28"/>
+          <w:szCs w:val="28"/>
+        </w:rPr>
+        <w:t>:</w:t>
+      </w:r>
+    </w:p>
+    <w:p>
+      <w:pPr>
+        <w:numPr>
+          <w:ilvl w:val="1"/>
+          <w:numId w:val="6"/>
+        </w:numPr>
+        <w:spacing w:after="0"/>
+        <w:rPr>
+          <w:rFonts w:ascii="Times New Roman" w:hAnsi="Times New Roman" w:cs="Times New Roman"/>
+          <w:sz w:val="28"/>
+          <w:szCs w:val="28"/>
+        </w:rPr>
+      </w:pPr>
+      <w:r>
+        <w:rPr>
+          <w:rFonts w:ascii="Times New Roman" w:hAnsi="Times New Roman" w:cs="Times New Roman"/>
+          <w:sz w:val="28"/>
+          <w:szCs w:val="28"/>
+        </w:rPr>
+        <w:t>Thêm khi chưa nhập dữ liệu.</w:t>
+      </w:r>
+    </w:p>
+    <w:p>
+      <w:pPr>
+        <w:numPr>
+          <w:ilvl w:val="1"/>
+          <w:numId w:val="6"/>
+        </w:numPr>
+        <w:spacing w:after="0"/>
+        <w:rPr>
+          <w:rFonts w:ascii="Times New Roman" w:hAnsi="Times New Roman" w:cs="Times New Roman"/>
+          <w:sz w:val="28"/>
+          <w:szCs w:val="28"/>
+        </w:rPr>
+      </w:pPr>
+      <w:r>
+        <w:rPr>
+          <w:rFonts w:ascii="Times New Roman" w:hAnsi="Times New Roman" w:cs="Times New Roman"/>
+          <w:sz w:val="28"/>
+          <w:szCs w:val="28"/>
+        </w:rPr>
+        <w:t>Thêm với dữ liệu hợp lệ.</w:t>
+      </w:r>
+    </w:p>
+    <w:p>
+      <w:pPr>
+        <w:numPr>
+          <w:ilvl w:val="1"/>
+          <w:numId w:val="6"/>
+        </w:numPr>
+        <w:spacing w:after="0"/>
+        <w:rPr>
+          <w:rFonts w:ascii="Times New Roman" w:hAnsi="Times New Roman" w:cs="Times New Roman"/>
+          <w:sz w:val="28"/>
+          <w:szCs w:val="28"/>
+        </w:rPr>
+      </w:pPr>
+      <w:r>
+        <w:rPr>
+          <w:rFonts w:ascii="Times New Roman" w:hAnsi="Times New Roman" w:cs="Times New Roman"/>
+          <w:sz w:val="28"/>
+          <w:szCs w:val="28"/>
+        </w:rPr>
+        <w:t>Thêm với dữ liệu trùng (mã nhân viên, CCCD, số điện thoại, email).</w:t>
+      </w:r>
+    </w:p>
+    <w:p>
+      <w:pPr>
+        <w:numPr>
+          <w:ilvl w:val="0"/>
+          <w:numId w:val="6"/>
+        </w:numPr>
+        <w:spacing w:after="0"/>
+        <w:rPr>
+          <w:rFonts w:ascii="Times New Roman" w:hAnsi="Times New Roman" w:cs="Times New Roman"/>
+          <w:sz w:val="28"/>
+          <w:szCs w:val="28"/>
+        </w:rPr>
+      </w:pPr>
+      <w:r>
+        <w:rPr>
+          <w:rFonts w:ascii="Times New Roman" w:hAnsi="Times New Roman" w:cs="Times New Roman"/>
+          <w:b/>
+          <w:bCs/>
+          <w:sz w:val="28"/>
+          <w:szCs w:val="28"/>
+        </w:rPr>
+        <w:t>Chức năng Cập nhật nhân viên</w:t>
+      </w:r>
+      <w:r>
+        <w:rPr>
+          <w:rFonts w:ascii="Times New Roman" w:hAnsi="Times New Roman" w:cs="Times New Roman"/>
+          <w:sz w:val="28"/>
+          <w:szCs w:val="28"/>
+        </w:rPr>
+        <w:t>:</w:t>
+      </w:r>
+    </w:p>
+    <w:p>
+      <w:pPr>
+        <w:numPr>
+          <w:ilvl w:val="1"/>
+          <w:numId w:val="6"/>
+        </w:numPr>
+        <w:spacing w:after="0"/>
+        <w:rPr>
+          <w:rFonts w:ascii="Times New Roman" w:hAnsi="Times New Roman" w:cs="Times New Roman"/>
+          <w:sz w:val="28"/>
+          <w:szCs w:val="28"/>
+        </w:rPr>
+      </w:pPr>
+      <w:r>
+        <w:rPr>
+          <w:rFonts w:ascii="Times New Roman" w:hAnsi="Times New Roman" w:cs="Times New Roman"/>
+          <w:sz w:val="28"/>
+          <w:szCs w:val="28"/>
+        </w:rPr>
+        <w:t>Cập nhật khi chưa chọn nhân viên.</w:t>
+      </w:r>
+    </w:p>
+    <w:p>
+      <w:pPr>
+        <w:numPr>
+          <w:ilvl w:val="1"/>
+          <w:numId w:val="6"/>
+        </w:numPr>
+        <w:spacing w:after="0"/>
+        <w:rPr>
+          <w:rFonts w:ascii="Times New Roman" w:hAnsi="Times New Roman" w:cs="Times New Roman"/>
+          <w:sz w:val="28"/>
+          <w:szCs w:val="28"/>
+        </w:rPr>
+      </w:pPr>
+      <w:r>
+        <w:rPr>
+          <w:rFonts w:ascii="Times New Roman" w:hAnsi="Times New Roman" w:cs="Times New Roman"/>
+          <w:sz w:val="28"/>
+          <w:szCs w:val="28"/>
+        </w:rPr>
+        <w:t>Cập nhật khi nhập hợp lệ.</w:t>
+      </w:r>
+    </w:p>
+    <w:p>
+      <w:pPr>
+        <w:numPr>
+          <w:ilvl w:val="1"/>
+          <w:numId w:val="6"/>
+        </w:numPr>
+        <w:spacing w:after="0"/>
+        <w:rPr>
+          <w:rFonts w:ascii="Times New Roman" w:hAnsi="Times New Roman" w:cs="Times New Roman"/>
+          <w:sz w:val="28"/>
+          <w:szCs w:val="28"/>
+        </w:rPr>
+      </w:pPr>
+      <w:r>
+        <w:rPr>
+          <w:rFonts w:ascii="Times New Roman" w:hAnsi="Times New Roman" w:cs="Times New Roman"/>
+          <w:sz w:val="28"/>
+          <w:szCs w:val="28"/>
+        </w:rPr>
+        <w:t>Cập nhật với mã nhân viên, CCCD, số điện thoại, email trùng.</w:t>
       </w:r>
     </w:p>
     <w:p>
@@ -1739,6 +2642,123 @@
     </w:lvl>
   </w:abstractNum>
   <w:abstractNum w:abstractNumId="1" w15:restartNumberingAfterBreak="0">
+    <w:nsid w:val="3F0976AE"/>
+    <w:multiLevelType w:val="multilevel"/>
+    <w:tmpl w:val="997CCD2E"/>
+    <w:lvl w:ilvl="0">
+      <w:start w:val="1"/>
+      <w:numFmt w:val="decimal"/>
+      <w:lvlText w:val="%1."/>
+      <w:lvlJc w:val="left"/>
+      <w:pPr>
+        <w:tabs>
+          <w:tab w:val="num" w:pos="720"/>
+        </w:tabs>
+        <w:ind w:left="720" w:hanging="360"/>
+      </w:pPr>
+    </w:lvl>
+    <w:lvl w:ilvl="1">
+      <w:start w:val="1"/>
+      <w:numFmt w:val="bullet"/>
+      <w:lvlText w:val="o"/>
+      <w:lvlJc w:val="left"/>
+      <w:pPr>
+        <w:tabs>
+          <w:tab w:val="num" w:pos="1440"/>
+        </w:tabs>
+        <w:ind w:left="1440" w:hanging="360"/>
+      </w:pPr>
+      <w:rPr>
+        <w:rFonts w:ascii="Courier New" w:hAnsi="Courier New" w:hint="default"/>
+        <w:sz w:val="20"/>
+      </w:rPr>
+    </w:lvl>
+    <w:lvl w:ilvl="2" w:tentative="1">
+      <w:start w:val="1"/>
+      <w:numFmt w:val="decimal"/>
+      <w:lvlText w:val="%3."/>
+      <w:lvlJc w:val="left"/>
+      <w:pPr>
+        <w:tabs>
+          <w:tab w:val="num" w:pos="2160"/>
+        </w:tabs>
+        <w:ind w:left="2160" w:hanging="360"/>
+      </w:pPr>
+    </w:lvl>
+    <w:lvl w:ilvl="3" w:tentative="1">
+      <w:start w:val="1"/>
+      <w:numFmt w:val="decimal"/>
+      <w:lvlText w:val="%4."/>
+      <w:lvlJc w:val="left"/>
+      <w:pPr>
+        <w:tabs>
+          <w:tab w:val="num" w:pos="2880"/>
+        </w:tabs>
+        <w:ind w:left="2880" w:hanging="360"/>
+      </w:pPr>
+    </w:lvl>
+    <w:lvl w:ilvl="4" w:tentative="1">
+      <w:start w:val="1"/>
+      <w:numFmt w:val="decimal"/>
+      <w:lvlText w:val="%5."/>
+      <w:lvlJc w:val="left"/>
+      <w:pPr>
+        <w:tabs>
+          <w:tab w:val="num" w:pos="3600"/>
+        </w:tabs>
+        <w:ind w:left="3600" w:hanging="360"/>
+      </w:pPr>
+    </w:lvl>
+    <w:lvl w:ilvl="5" w:tentative="1">
+      <w:start w:val="1"/>
+      <w:numFmt w:val="decimal"/>
+      <w:lvlText w:val="%6."/>
+      <w:lvlJc w:val="left"/>
+      <w:pPr>
+        <w:tabs>
+          <w:tab w:val="num" w:pos="4320"/>
+        </w:tabs>
+        <w:ind w:left="4320" w:hanging="360"/>
+      </w:pPr>
+    </w:lvl>
+    <w:lvl w:ilvl="6" w:tentative="1">
+      <w:start w:val="1"/>
+      <w:numFmt w:val="decimal"/>
+      <w:lvlText w:val="%7."/>
+      <w:lvlJc w:val="left"/>
+      <w:pPr>
+        <w:tabs>
+          <w:tab w:val="num" w:pos="5040"/>
+        </w:tabs>
+        <w:ind w:left="5040" w:hanging="360"/>
+      </w:pPr>
+    </w:lvl>
+    <w:lvl w:ilvl="7" w:tentative="1">
+      <w:start w:val="1"/>
+      <w:numFmt w:val="decimal"/>
+      <w:lvlText w:val="%8."/>
+      <w:lvlJc w:val="left"/>
+      <w:pPr>
+        <w:tabs>
+          <w:tab w:val="num" w:pos="5760"/>
+        </w:tabs>
+        <w:ind w:left="5760" w:hanging="360"/>
+      </w:pPr>
+    </w:lvl>
+    <w:lvl w:ilvl="8" w:tentative="1">
+      <w:start w:val="1"/>
+      <w:numFmt w:val="decimal"/>
+      <w:lvlText w:val="%9."/>
+      <w:lvlJc w:val="left"/>
+      <w:pPr>
+        <w:tabs>
+          <w:tab w:val="num" w:pos="6480"/>
+        </w:tabs>
+        <w:ind w:left="6480" w:hanging="360"/>
+      </w:pPr>
+    </w:lvl>
+  </w:abstractNum>
+  <w:abstractNum w:abstractNumId="2" w15:restartNumberingAfterBreak="0">
     <w:nsid w:val="4B9E417E"/>
     <w:multiLevelType w:val="hybridMultilevel"/>
     <w:tmpl w:val="671ABA1A"/>
@@ -1851,7 +2871,7 @@
       </w:rPr>
     </w:lvl>
   </w:abstractNum>
-  <w:abstractNum w:abstractNumId="2" w15:restartNumberingAfterBreak="0">
+  <w:abstractNum w:abstractNumId="3" w15:restartNumberingAfterBreak="0">
     <w:nsid w:val="66907F4B"/>
     <w:multiLevelType w:val="hybridMultilevel"/>
     <w:tmpl w:val="7D603A20"/>
@@ -1937,7 +2957,7 @@
       </w:pPr>
     </w:lvl>
   </w:abstractNum>
-  <w:abstractNum w:abstractNumId="3" w15:restartNumberingAfterBreak="0">
+  <w:abstractNum w:abstractNumId="4" w15:restartNumberingAfterBreak="0">
     <w:nsid w:val="6D6178B6"/>
     <w:multiLevelType w:val="hybridMultilevel"/>
     <w:tmpl w:val="DFCAD0B0"/>
@@ -2048,19 +3068,142 @@
       <w:rPr>
         <w:rFonts w:ascii="Wingdings" w:hAnsi="Wingdings" w:hint="default"/>
       </w:rPr>
+    </w:lvl>
+  </w:abstractNum>
+  <w:abstractNum w:abstractNumId="5" w15:restartNumberingAfterBreak="0">
+    <w:nsid w:val="73A2716A"/>
+    <w:multiLevelType w:val="multilevel"/>
+    <w:tmpl w:val="98662AE8"/>
+    <w:lvl w:ilvl="0">
+      <w:start w:val="1"/>
+      <w:numFmt w:val="decimal"/>
+      <w:lvlText w:val="%1."/>
+      <w:lvlJc w:val="left"/>
+      <w:pPr>
+        <w:tabs>
+          <w:tab w:val="num" w:pos="720"/>
+        </w:tabs>
+        <w:ind w:left="720" w:hanging="360"/>
+      </w:pPr>
+    </w:lvl>
+    <w:lvl w:ilvl="1">
+      <w:start w:val="1"/>
+      <w:numFmt w:val="bullet"/>
+      <w:lvlText w:val="o"/>
+      <w:lvlJc w:val="left"/>
+      <w:pPr>
+        <w:tabs>
+          <w:tab w:val="num" w:pos="1440"/>
+        </w:tabs>
+        <w:ind w:left="1440" w:hanging="360"/>
+      </w:pPr>
+      <w:rPr>
+        <w:rFonts w:ascii="Courier New" w:hAnsi="Courier New" w:hint="default"/>
+        <w:sz w:val="20"/>
+      </w:rPr>
+    </w:lvl>
+    <w:lvl w:ilvl="2" w:tentative="1">
+      <w:start w:val="1"/>
+      <w:numFmt w:val="decimal"/>
+      <w:lvlText w:val="%3."/>
+      <w:lvlJc w:val="left"/>
+      <w:pPr>
+        <w:tabs>
+          <w:tab w:val="num" w:pos="2160"/>
+        </w:tabs>
+        <w:ind w:left="2160" w:hanging="360"/>
+      </w:pPr>
+    </w:lvl>
+    <w:lvl w:ilvl="3" w:tentative="1">
+      <w:start w:val="1"/>
+      <w:numFmt w:val="decimal"/>
+      <w:lvlText w:val="%4."/>
+      <w:lvlJc w:val="left"/>
+      <w:pPr>
+        <w:tabs>
+          <w:tab w:val="num" w:pos="2880"/>
+        </w:tabs>
+        <w:ind w:left="2880" w:hanging="360"/>
+      </w:pPr>
+    </w:lvl>
+    <w:lvl w:ilvl="4" w:tentative="1">
+      <w:start w:val="1"/>
+      <w:numFmt w:val="decimal"/>
+      <w:lvlText w:val="%5."/>
+      <w:lvlJc w:val="left"/>
+      <w:pPr>
+        <w:tabs>
+          <w:tab w:val="num" w:pos="3600"/>
+        </w:tabs>
+        <w:ind w:left="3600" w:hanging="360"/>
+      </w:pPr>
+    </w:lvl>
+    <w:lvl w:ilvl="5" w:tentative="1">
+      <w:start w:val="1"/>
+      <w:numFmt w:val="decimal"/>
+      <w:lvlText w:val="%6."/>
+      <w:lvlJc w:val="left"/>
+      <w:pPr>
+        <w:tabs>
+          <w:tab w:val="num" w:pos="4320"/>
+        </w:tabs>
+        <w:ind w:left="4320" w:hanging="360"/>
+      </w:pPr>
+    </w:lvl>
+    <w:lvl w:ilvl="6" w:tentative="1">
+      <w:start w:val="1"/>
+      <w:numFmt w:val="decimal"/>
+      <w:lvlText w:val="%7."/>
+      <w:lvlJc w:val="left"/>
+      <w:pPr>
+        <w:tabs>
+          <w:tab w:val="num" w:pos="5040"/>
+        </w:tabs>
+        <w:ind w:left="5040" w:hanging="360"/>
+      </w:pPr>
+    </w:lvl>
+    <w:lvl w:ilvl="7" w:tentative="1">
+      <w:start w:val="1"/>
+      <w:numFmt w:val="decimal"/>
+      <w:lvlText w:val="%8."/>
+      <w:lvlJc w:val="left"/>
+      <w:pPr>
+        <w:tabs>
+          <w:tab w:val="num" w:pos="5760"/>
+        </w:tabs>
+        <w:ind w:left="5760" w:hanging="360"/>
+      </w:pPr>
+    </w:lvl>
+    <w:lvl w:ilvl="8" w:tentative="1">
+      <w:start w:val="1"/>
+      <w:numFmt w:val="decimal"/>
+      <w:lvlText w:val="%9."/>
+      <w:lvlJc w:val="left"/>
+      <w:pPr>
+        <w:tabs>
+          <w:tab w:val="num" w:pos="6480"/>
+        </w:tabs>
+        <w:ind w:left="6480" w:hanging="360"/>
+      </w:pPr>
     </w:lvl>
   </w:abstractNum>
   <w:num w:numId="1" w16cid:durableId="2139638099">
     <w:abstractNumId w:val="0"/>
   </w:num>
   <w:num w:numId="2" w16cid:durableId="984508292">
+    <w:abstractNumId w:val="4"/>
+  </w:num>
+  <w:num w:numId="3" w16cid:durableId="960499206">
+    <w:abstractNumId w:val="2"/>
+  </w:num>
+  <w:num w:numId="4" w16cid:durableId="86122129">
     <w:abstractNumId w:val="3"/>
   </w:num>
-  <w:num w:numId="3" w16cid:durableId="960499206">
+  <w:num w:numId="5" w16cid:durableId="753629376">
+    <w:abstractNumId w:val="5"/>
+  </w:num>
+  <w:num w:numId="6" w16cid:durableId="238566815">
     <w:abstractNumId w:val="1"/>
-  </w:num>
-  <w:num w:numId="4" w16cid:durableId="86122129">
-    <w:abstractNumId w:val="2"/>
   </w:num>
 </w:numbering>
 </file>
@@ -2668,7 +3811,6 @@
   <w:style w:type="character" w:default="1" w:styleId="DefaultParagraphFont">
     <w:name w:val="Default Paragraph Font"/>
     <w:uiPriority w:val="1"/>
-    <w:semiHidden/>
     <w:unhideWhenUsed/>
   </w:style>
   <w:style w:type="table" w:default="1" w:styleId="TableNormal">

</xml_diff>